<commit_message>
updated comments and added an installer
</commit_message>
<xml_diff>
--- a/Documentation/User Documentation.docx
+++ b/Documentation/User Documentation.docx
@@ -3,103 +3,796 @@
 <w:document xmlns:wpc="http://schemas.microsoft.com/office/word/2010/wordprocessingCanvas" xmlns:cx="http://schemas.microsoft.com/office/drawing/2014/chartex" xmlns:cx1="http://schemas.microsoft.com/office/drawing/2015/9/8/chartex" xmlns:cx2="http://schemas.microsoft.com/office/drawing/2015/10/21/chartex" xmlns:cx3="http://schemas.microsoft.com/office/drawing/2016/5/9/chartex" xmlns:cx4="http://schemas.microsoft.com/office/drawing/2016/5/10/chartex" xmlns:cx5="http://schemas.microsoft.com/office/drawing/2016/5/11/chartex" xmlns:cx6="http://schemas.microsoft.com/office/drawing/2016/5/12/chartex" xmlns:cx7="http://schemas.microsoft.com/office/drawing/2016/5/13/chartex" xmlns:cx8="http://schemas.microsoft.com/office/drawing/2016/5/14/chartex" xmlns:mc="http://schemas.openxmlformats.org/markup-compatibility/2006" xmlns:aink="http://schemas.microsoft.com/office/drawing/2016/ink" xmlns:am3d="http://schemas.microsoft.com/office/drawing/2017/model3d" xmlns:o="urn:schemas-microsoft-com:office:office" xmlns:r="http://schemas.openxmlformats.org/officeDocument/2006/relationships" xmlns:m="http://schemas.openxmlformats.org/officeDocument/2006/math" xmlns:v="urn:schemas-microsoft-com:vml" xmlns:wp14="http://schemas.microsoft.com/office/word/2010/wordprocessingDrawing" xmlns:wp="http://schemas.openxmlformats.org/drawingml/2006/wordprocessingDrawing" xmlns:w10="urn:schemas-microsoft-com:office:word" xmlns:w="http://schemas.openxmlformats.org/wordprocessingml/2006/main" xmlns:w14="http://schemas.microsoft.com/office/word/2010/wordml" xmlns:w15="http://schemas.microsoft.com/office/word/2012/wordml" xmlns:w16cid="http://schemas.microsoft.com/office/word/2016/wordml/cid" xmlns:w16se="http://schemas.microsoft.com/office/word/2015/wordml/symex" xmlns:wpg="http://schemas.microsoft.com/office/word/2010/wordprocessingGroup" xmlns:wpi="http://schemas.microsoft.com/office/word/2010/wordprocessingInk" xmlns:wne="http://schemas.microsoft.com/office/word/2006/wordml" xmlns:wps="http://schemas.microsoft.com/office/word/2010/wordprocessingShape" mc:Ignorable="w14 w15 w16se w16cid wp14">
   <w:body>
     <w:p>
-      <w:r>
+      <w:pPr>
+        <w:spacing w:after="0" w:line="240" w:lineRule="auto"/>
+        <w:ind w:left="720"/>
+        <w:jc w:val="center"/>
+        <w:rPr>
+          <w:rFonts w:ascii="Times New Roman" w:eastAsia="Times New Roman" w:hAnsi="Times New Roman" w:cs="Times New Roman"/>
+          <w:sz w:val="24"/>
+          <w:szCs w:val="24"/>
+        </w:rPr>
+      </w:pPr>
+      <w:r>
+        <w:rPr>
+          <w:rFonts w:ascii="Arial" w:eastAsia="Times New Roman" w:hAnsi="Arial" w:cs="Arial"/>
+          <w:color w:val="000000"/>
+        </w:rPr>
         <w:t>Introduction</w:t>
       </w:r>
     </w:p>
     <w:p>
-      <w:r>
-        <w:t>This project was conceived originally as a universal Inventory management system. As we continued to research the process of building it we realized that there are not a lot of tools for scanning upcs from a database that already exists. This prompted us to create an UPC generator and potentially a barcode reader where the products can be scanned in and the information entered. It allows a user to enter product and customer information into a database and view them by product name and customer name respectively. This may change if we get access to a barcode reader and can auto view by scanning the UPC. everything is saved on an AWS RDS instance. We will be creating an installable deployment that lets the user access the database. This is dependent on WinForms working with AWS.</w:t>
-      </w:r>
-    </w:p>
-    <w:p/>
-    <w:p>
-      <w:r>
+      <w:pPr>
+        <w:spacing w:after="0" w:line="240" w:lineRule="auto"/>
+        <w:ind w:left="720"/>
+        <w:rPr>
+          <w:rFonts w:ascii="Times New Roman" w:eastAsia="Times New Roman" w:hAnsi="Times New Roman" w:cs="Times New Roman"/>
+          <w:sz w:val="24"/>
+          <w:szCs w:val="24"/>
+        </w:rPr>
+      </w:pPr>
+      <w:r>
+        <w:rPr>
+          <w:rFonts w:ascii="Arial" w:eastAsia="Times New Roman" w:hAnsi="Arial" w:cs="Arial"/>
+          <w:color w:val="000000"/>
+        </w:rPr>
+        <w:t xml:space="preserve">This project was conceived originally as a universal Inventory management system. As we continued to research the process of building </w:t>
+      </w:r>
+      <w:proofErr w:type="gramStart"/>
+      <w:r>
+        <w:rPr>
+          <w:rFonts w:ascii="Arial" w:eastAsia="Times New Roman" w:hAnsi="Arial" w:cs="Arial"/>
+          <w:color w:val="000000"/>
+        </w:rPr>
+        <w:t>it</w:t>
+      </w:r>
+      <w:proofErr w:type="gramEnd"/>
+      <w:r>
+        <w:rPr>
+          <w:rFonts w:ascii="Arial" w:eastAsia="Times New Roman" w:hAnsi="Arial" w:cs="Arial"/>
+          <w:color w:val="000000"/>
+        </w:rPr>
+        <w:t xml:space="preserve"> we realized that there are not a lot of tools for scanning </w:t>
+      </w:r>
+      <w:proofErr w:type="spellStart"/>
+      <w:r>
+        <w:rPr>
+          <w:rFonts w:ascii="Arial" w:eastAsia="Times New Roman" w:hAnsi="Arial" w:cs="Arial"/>
+          <w:color w:val="000000"/>
+        </w:rPr>
+        <w:t>upcs</w:t>
+      </w:r>
+      <w:proofErr w:type="spellEnd"/>
+      <w:r>
+        <w:rPr>
+          <w:rFonts w:ascii="Arial" w:eastAsia="Times New Roman" w:hAnsi="Arial" w:cs="Arial"/>
+          <w:color w:val="000000"/>
+        </w:rPr>
+        <w:t xml:space="preserve"> from a database that already exists. This prompted us to create an UPC generator and potentially a barcode reader where the products can be scanned in and the information entered. It allows a user to enter product and customer information into a database and view them by product name and customer name respectively. This may change if we get access to a barcode reader and can auto view by scanning the UPC. everything is saved on an AWS RDS instance. We will be creating an installable deployment that lets the user access the database. This is dependent on WinForms working with AWS.</w:t>
+      </w:r>
+    </w:p>
+    <w:p>
+      <w:pPr>
+        <w:spacing w:after="0" w:line="240" w:lineRule="auto"/>
+        <w:rPr>
+          <w:rFonts w:ascii="Times New Roman" w:eastAsia="Times New Roman" w:hAnsi="Times New Roman" w:cs="Times New Roman"/>
+          <w:sz w:val="24"/>
+          <w:szCs w:val="24"/>
+        </w:rPr>
+      </w:pPr>
+    </w:p>
+    <w:p>
+      <w:pPr>
+        <w:spacing w:after="0" w:line="240" w:lineRule="auto"/>
+        <w:ind w:left="720"/>
+        <w:jc w:val="center"/>
+        <w:rPr>
+          <w:rFonts w:ascii="Times New Roman" w:eastAsia="Times New Roman" w:hAnsi="Times New Roman" w:cs="Times New Roman"/>
+          <w:sz w:val="24"/>
+          <w:szCs w:val="24"/>
+        </w:rPr>
+      </w:pPr>
+      <w:r>
+        <w:rPr>
+          <w:rFonts w:ascii="Arial" w:eastAsia="Times New Roman" w:hAnsi="Arial" w:cs="Arial"/>
+          <w:color w:val="000000"/>
+        </w:rPr>
         <w:t>Documentation</w:t>
       </w:r>
     </w:p>
-    <w:p/>
-    <w:p>
-      <w:r>
+    <w:p>
+      <w:pPr>
+        <w:spacing w:after="0" w:line="240" w:lineRule="auto"/>
+        <w:rPr>
+          <w:rFonts w:ascii="Times New Roman" w:eastAsia="Times New Roman" w:hAnsi="Times New Roman" w:cs="Times New Roman"/>
+          <w:sz w:val="24"/>
+          <w:szCs w:val="24"/>
+        </w:rPr>
+      </w:pPr>
+    </w:p>
+    <w:p>
+      <w:pPr>
+        <w:spacing w:after="0" w:line="240" w:lineRule="auto"/>
+        <w:ind w:left="720"/>
+        <w:rPr>
+          <w:rFonts w:ascii="Times New Roman" w:eastAsia="Times New Roman" w:hAnsi="Times New Roman" w:cs="Times New Roman"/>
+          <w:sz w:val="24"/>
+          <w:szCs w:val="24"/>
+        </w:rPr>
+      </w:pPr>
+      <w:r>
+        <w:rPr>
+          <w:rFonts w:ascii="Arial" w:eastAsia="Times New Roman" w:hAnsi="Arial" w:cs="Arial"/>
+          <w:color w:val="000000"/>
+        </w:rPr>
         <w:t>This will be provided in separate documents and should be read in this order</w:t>
       </w:r>
     </w:p>
-    <w:p/>
-    <w:p>
-      <w:r>
+    <w:p>
+      <w:pPr>
+        <w:spacing w:after="0" w:line="240" w:lineRule="auto"/>
+        <w:rPr>
+          <w:rFonts w:ascii="Times New Roman" w:eastAsia="Times New Roman" w:hAnsi="Times New Roman" w:cs="Times New Roman"/>
+          <w:sz w:val="24"/>
+          <w:szCs w:val="24"/>
+        </w:rPr>
+      </w:pPr>
+    </w:p>
+    <w:p>
+      <w:pPr>
+        <w:numPr>
+          <w:ilvl w:val="0"/>
+          <w:numId w:val="1"/>
+        </w:numPr>
+        <w:spacing w:after="0" w:line="240" w:lineRule="auto"/>
+        <w:ind w:left="1440"/>
+        <w:textAlignment w:val="baseline"/>
+        <w:rPr>
+          <w:rFonts w:ascii="Arial" w:eastAsia="Times New Roman" w:hAnsi="Arial" w:cs="Arial"/>
+          <w:color w:val="000000"/>
+        </w:rPr>
+      </w:pPr>
+      <w:r>
+        <w:rPr>
+          <w:rFonts w:ascii="Arial" w:eastAsia="Times New Roman" w:hAnsi="Arial" w:cs="Arial"/>
+          <w:color w:val="000000"/>
+        </w:rPr>
         <w:t>Feasibility Study</w:t>
       </w:r>
     </w:p>
     <w:p>
-      <w:r>
+      <w:pPr>
+        <w:numPr>
+          <w:ilvl w:val="0"/>
+          <w:numId w:val="1"/>
+        </w:numPr>
+        <w:spacing w:after="0" w:line="240" w:lineRule="auto"/>
+        <w:ind w:left="1440"/>
+        <w:textAlignment w:val="baseline"/>
+        <w:rPr>
+          <w:rFonts w:ascii="Arial" w:eastAsia="Times New Roman" w:hAnsi="Arial" w:cs="Arial"/>
+          <w:color w:val="000000"/>
+        </w:rPr>
+      </w:pPr>
+      <w:r>
+        <w:rPr>
+          <w:rFonts w:ascii="Arial" w:eastAsia="Times New Roman" w:hAnsi="Arial" w:cs="Arial"/>
+          <w:color w:val="000000"/>
+        </w:rPr>
         <w:t>Requirements Document</w:t>
       </w:r>
     </w:p>
     <w:p>
-      <w:r>
+      <w:pPr>
+        <w:numPr>
+          <w:ilvl w:val="0"/>
+          <w:numId w:val="1"/>
+        </w:numPr>
+        <w:spacing w:after="0" w:line="240" w:lineRule="auto"/>
+        <w:ind w:left="1440"/>
+        <w:textAlignment w:val="baseline"/>
+        <w:rPr>
+          <w:rFonts w:ascii="Arial" w:eastAsia="Times New Roman" w:hAnsi="Arial" w:cs="Arial"/>
+          <w:color w:val="000000"/>
+        </w:rPr>
+      </w:pPr>
+      <w:r>
+        <w:rPr>
+          <w:rFonts w:ascii="Arial" w:eastAsia="Times New Roman" w:hAnsi="Arial" w:cs="Arial"/>
+          <w:color w:val="000000"/>
+        </w:rPr>
         <w:t>Project Plan</w:t>
       </w:r>
     </w:p>
     <w:p>
-      <w:r>
+      <w:pPr>
+        <w:numPr>
+          <w:ilvl w:val="1"/>
+          <w:numId w:val="2"/>
+        </w:numPr>
+        <w:spacing w:after="0" w:line="240" w:lineRule="auto"/>
+        <w:ind w:left="2160" w:hanging="360"/>
+        <w:textAlignment w:val="baseline"/>
+        <w:rPr>
+          <w:rFonts w:ascii="Arial" w:eastAsia="Times New Roman" w:hAnsi="Arial" w:cs="Arial"/>
+          <w:color w:val="000000"/>
+        </w:rPr>
+      </w:pPr>
+      <w:r>
+        <w:rPr>
+          <w:rFonts w:ascii="Arial" w:eastAsia="Times New Roman" w:hAnsi="Arial" w:cs="Arial"/>
+          <w:color w:val="000000"/>
+        </w:rPr>
         <w:t>Risk analysis</w:t>
       </w:r>
     </w:p>
     <w:p>
-      <w:r>
+      <w:pPr>
+        <w:numPr>
+          <w:ilvl w:val="1"/>
+          <w:numId w:val="2"/>
+        </w:numPr>
+        <w:spacing w:after="0" w:line="240" w:lineRule="auto"/>
+        <w:ind w:left="2160" w:hanging="360"/>
+        <w:textAlignment w:val="baseline"/>
+        <w:rPr>
+          <w:rFonts w:ascii="Arial" w:eastAsia="Times New Roman" w:hAnsi="Arial" w:cs="Arial"/>
+          <w:color w:val="000000"/>
+        </w:rPr>
+      </w:pPr>
+      <w:r>
+        <w:rPr>
+          <w:rFonts w:ascii="Arial" w:eastAsia="Times New Roman" w:hAnsi="Arial" w:cs="Arial"/>
+          <w:color w:val="000000"/>
+        </w:rPr>
         <w:t>Process Flow Diagram</w:t>
       </w:r>
     </w:p>
     <w:p>
-      <w:r>
+      <w:pPr>
+        <w:numPr>
+          <w:ilvl w:val="0"/>
+          <w:numId w:val="2"/>
+        </w:numPr>
+        <w:spacing w:after="0" w:line="240" w:lineRule="auto"/>
+        <w:ind w:left="1440"/>
+        <w:textAlignment w:val="baseline"/>
+        <w:rPr>
+          <w:rFonts w:ascii="Arial" w:eastAsia="Times New Roman" w:hAnsi="Arial" w:cs="Arial"/>
+          <w:color w:val="000000"/>
+        </w:rPr>
+      </w:pPr>
+      <w:r>
+        <w:rPr>
+          <w:rFonts w:ascii="Arial" w:eastAsia="Times New Roman" w:hAnsi="Arial" w:cs="Arial"/>
+          <w:color w:val="000000"/>
+        </w:rPr>
         <w:t>Design Document</w:t>
       </w:r>
     </w:p>
     <w:p>
-      <w:r>
+      <w:pPr>
+        <w:numPr>
+          <w:ilvl w:val="1"/>
+          <w:numId w:val="3"/>
+        </w:numPr>
+        <w:spacing w:after="0" w:line="240" w:lineRule="auto"/>
+        <w:ind w:left="2160"/>
+        <w:textAlignment w:val="baseline"/>
+        <w:rPr>
+          <w:rFonts w:ascii="Arial" w:eastAsia="Times New Roman" w:hAnsi="Arial" w:cs="Arial"/>
+          <w:color w:val="000000"/>
+        </w:rPr>
+      </w:pPr>
+      <w:r>
+        <w:rPr>
+          <w:rFonts w:ascii="Arial" w:eastAsia="Times New Roman" w:hAnsi="Arial" w:cs="Arial"/>
+          <w:color w:val="000000"/>
+        </w:rPr>
         <w:t>Use Case Visio Document</w:t>
       </w:r>
     </w:p>
     <w:p>
-      <w:r>
+      <w:pPr>
+        <w:numPr>
+          <w:ilvl w:val="1"/>
+          <w:numId w:val="3"/>
+        </w:numPr>
+        <w:spacing w:after="0" w:line="240" w:lineRule="auto"/>
+        <w:ind w:left="2160"/>
+        <w:textAlignment w:val="baseline"/>
+        <w:rPr>
+          <w:rFonts w:ascii="Arial" w:eastAsia="Times New Roman" w:hAnsi="Arial" w:cs="Arial"/>
+          <w:color w:val="000000"/>
+        </w:rPr>
+      </w:pPr>
+      <w:r>
+        <w:rPr>
+          <w:rFonts w:ascii="Arial" w:eastAsia="Times New Roman" w:hAnsi="Arial" w:cs="Arial"/>
+          <w:color w:val="000000"/>
+        </w:rPr>
         <w:t>UML Visio Document</w:t>
       </w:r>
     </w:p>
-    <w:p/>
-    <w:p>
-      <w:r>
+    <w:p>
+      <w:pPr>
+        <w:spacing w:after="0" w:line="240" w:lineRule="auto"/>
+        <w:rPr>
+          <w:rFonts w:ascii="Times New Roman" w:eastAsia="Times New Roman" w:hAnsi="Times New Roman" w:cs="Times New Roman"/>
+          <w:sz w:val="24"/>
+          <w:szCs w:val="24"/>
+        </w:rPr>
+      </w:pPr>
+    </w:p>
+    <w:p>
+      <w:pPr>
+        <w:spacing w:before="240" w:after="0" w:line="240" w:lineRule="auto"/>
+        <w:rPr>
+          <w:rFonts w:ascii="Times New Roman" w:eastAsia="Times New Roman" w:hAnsi="Times New Roman" w:cs="Times New Roman"/>
+          <w:sz w:val="24"/>
+          <w:szCs w:val="24"/>
+        </w:rPr>
+      </w:pPr>
+      <w:r>
+        <w:rPr>
+          <w:rFonts w:ascii="Arial" w:eastAsia="Times New Roman" w:hAnsi="Arial" w:cs="Arial"/>
+          <w:color w:val="000000"/>
+        </w:rPr>
         <w:t>Summary- This project will be implemented and deployed by the end of the semester. We will be hosting the MySQL database on AWS. There will be user authentication for the database through logging into the application. The technologies used for this are new to the developers and though we would like to deploy this in the actual business we are building this to learn the systems and software development process in more detail. It will also create a portfolio item for potential employers to view. We will continue to add to the documentation as we discover and learn more about the project.</w:t>
       </w:r>
     </w:p>
-    <w:p/>
-    <w:p>
-      <w:r>
+    <w:p>
+      <w:pPr>
+        <w:spacing w:after="0" w:line="240" w:lineRule="auto"/>
+        <w:rPr>
+          <w:rFonts w:ascii="Times New Roman" w:eastAsia="Times New Roman" w:hAnsi="Times New Roman" w:cs="Times New Roman"/>
+          <w:sz w:val="24"/>
+          <w:szCs w:val="24"/>
+        </w:rPr>
+      </w:pPr>
+    </w:p>
+    <w:p>
+      <w:pPr>
+        <w:spacing w:before="240" w:after="0" w:line="240" w:lineRule="auto"/>
+        <w:jc w:val="center"/>
+        <w:rPr>
+          <w:rFonts w:ascii="Times New Roman" w:eastAsia="Times New Roman" w:hAnsi="Times New Roman" w:cs="Times New Roman"/>
+          <w:sz w:val="24"/>
+          <w:szCs w:val="24"/>
+        </w:rPr>
+      </w:pPr>
+      <w:r>
+        <w:rPr>
+          <w:rFonts w:ascii="Arial" w:eastAsia="Times New Roman" w:hAnsi="Arial" w:cs="Arial"/>
+          <w:color w:val="000000"/>
+        </w:rPr>
         <w:t>Details</w:t>
       </w:r>
     </w:p>
     <w:p>
-      <w:r>
-        <w:t xml:space="preserve">This project implemented all primary functionality except the barcode scanner as that was not available. That functionality will be received when Paul receives it as an addition for our portfolios. It allows a customer to enter all customer information in an add customer form and save it to the database as well </w:t>
-      </w:r>
-      <w:r>
+      <w:pPr>
+        <w:spacing w:before="240" w:after="0" w:line="240" w:lineRule="auto"/>
+        <w:rPr>
+          <w:rFonts w:ascii="Times New Roman" w:eastAsia="Times New Roman" w:hAnsi="Times New Roman" w:cs="Times New Roman"/>
+          <w:sz w:val="24"/>
+          <w:szCs w:val="24"/>
+        </w:rPr>
+      </w:pPr>
+      <w:r>
+        <w:rPr>
+          <w:rFonts w:ascii="Arial" w:eastAsia="Times New Roman" w:hAnsi="Arial" w:cs="Arial"/>
+          <w:color w:val="000000"/>
+        </w:rPr>
+        <w:t xml:space="preserve">This project implemented all primary functionality except the barcode scanner as that was not available. That functionality will be received when Paul receives it as an addition for our portfolios. It allows a customer to enter all customer information in an add customer form and save it to the database as well as all information </w:t>
+      </w:r>
+      <w:proofErr w:type="gramStart"/>
+      <w:r>
+        <w:rPr>
+          <w:rFonts w:ascii="Arial" w:eastAsia="Times New Roman" w:hAnsi="Arial" w:cs="Arial"/>
+          <w:color w:val="000000"/>
+        </w:rPr>
+        <w:t>in  an</w:t>
+      </w:r>
+      <w:proofErr w:type="gramEnd"/>
+      <w:r>
+        <w:rPr>
+          <w:rFonts w:ascii="Arial" w:eastAsia="Times New Roman" w:hAnsi="Arial" w:cs="Arial"/>
+          <w:color w:val="000000"/>
+        </w:rPr>
+        <w:t xml:space="preserve"> add stock form and add that to the database. It implements </w:t>
+      </w:r>
+      <w:proofErr w:type="spellStart"/>
+      <w:r>
+        <w:rPr>
+          <w:rFonts w:ascii="Arial" w:eastAsia="Times New Roman" w:hAnsi="Arial" w:cs="Arial"/>
+          <w:color w:val="000000"/>
+        </w:rPr>
+        <w:t>Zxing</w:t>
+      </w:r>
+      <w:proofErr w:type="spellEnd"/>
+      <w:r>
+        <w:rPr>
+          <w:rFonts w:ascii="Arial" w:eastAsia="Times New Roman" w:hAnsi="Arial" w:cs="Arial"/>
+          <w:color w:val="000000"/>
+        </w:rPr>
+        <w:t xml:space="preserve"> to create a usable barcode to add the inventory. It allows the addition and subtraction of stock through buttons in the add stock form. It also uses a </w:t>
+      </w:r>
+      <w:proofErr w:type="spellStart"/>
+      <w:r>
+        <w:rPr>
+          <w:rFonts w:ascii="Arial" w:eastAsia="Times New Roman" w:hAnsi="Arial" w:cs="Arial"/>
+          <w:color w:val="000000"/>
+        </w:rPr>
+        <w:t>DatagridView</w:t>
+      </w:r>
+      <w:proofErr w:type="spellEnd"/>
+      <w:r>
+        <w:rPr>
+          <w:rFonts w:ascii="Arial" w:eastAsia="Times New Roman" w:hAnsi="Arial" w:cs="Arial"/>
+          <w:color w:val="000000"/>
+        </w:rPr>
+        <w:t xml:space="preserve"> to show both customers, searched by last name, and inventory by product name. Print functionality is implemented for the view forms and the UPC creation form.</w:t>
+      </w:r>
+    </w:p>
+    <w:p>
+      <w:pPr>
+        <w:spacing w:after="240" w:line="240" w:lineRule="auto"/>
+        <w:rPr>
+          <w:rFonts w:ascii="Times New Roman" w:eastAsia="Times New Roman" w:hAnsi="Times New Roman" w:cs="Times New Roman"/>
+          <w:sz w:val="24"/>
+          <w:szCs w:val="24"/>
+        </w:rPr>
+      </w:pPr>
+    </w:p>
+    <w:p>
+      <w:pPr>
+        <w:spacing w:before="240" w:after="0" w:line="240" w:lineRule="auto"/>
+        <w:jc w:val="center"/>
+        <w:rPr>
+          <w:rFonts w:ascii="Times New Roman" w:eastAsia="Times New Roman" w:hAnsi="Times New Roman" w:cs="Times New Roman"/>
+          <w:sz w:val="24"/>
+          <w:szCs w:val="24"/>
+        </w:rPr>
+      </w:pPr>
+      <w:r>
+        <w:rPr>
+          <w:rFonts w:ascii="Arial" w:eastAsia="Times New Roman" w:hAnsi="Arial" w:cs="Arial"/>
+          <w:color w:val="000000"/>
+        </w:rPr>
+        <w:t>Summary</w:t>
+      </w:r>
+    </w:p>
+    <w:p>
+      <w:pPr>
+        <w:spacing w:before="240" w:after="0" w:line="240" w:lineRule="auto"/>
+        <w:rPr>
+          <w:rFonts w:ascii="Times New Roman" w:eastAsia="Times New Roman" w:hAnsi="Times New Roman" w:cs="Times New Roman"/>
+          <w:sz w:val="24"/>
+          <w:szCs w:val="24"/>
+        </w:rPr>
+      </w:pPr>
+      <w:r>
+        <w:rPr>
+          <w:rFonts w:ascii="Arial" w:eastAsia="Times New Roman" w:hAnsi="Arial" w:cs="Arial"/>
+          <w:color w:val="000000"/>
+        </w:rPr>
         <w:lastRenderedPageBreak/>
-        <w:t>as all information in  an add stock form and add that to the database. It implements Zxing to create a usable barcode to add the inventory. It allows the addition and subtraction of stock through buttons in the add stock form. It also uses a DatagridView to show both customers, searched by last name, and inventory by product name. Print functionality is implemented for the view forms and the UPC creation form.</w:t>
-      </w:r>
-    </w:p>
-    <w:p/>
-    <w:p/>
-    <w:p>
-      <w:r>
-        <w:t>Summary</w:t>
-      </w:r>
-    </w:p>
-    <w:p>
-      <w:r>
-        <w:t>This form contains the information on the development process and how we envision the system being used. There is more documentation available in the documentation folder in the GitHub Repository. The link is: https://github.com/greel87/Inventory-Management-system-for-SDEV265. Information contained in the folder includes an ERD and the create and stored procedure statements for the MySQL database as well as many resources used in the system creation from the web.</w:t>
+        <w:t xml:space="preserve">This form contains the information on the development process and how we envision the system being used. There is more documentation available in the documentation folder in the GitHub Repository. The link is: </w:t>
+      </w:r>
+      <w:hyperlink r:id="rId5" w:history="1">
+        <w:r>
+          <w:rPr>
+            <w:rFonts w:ascii="Arial" w:eastAsia="Times New Roman" w:hAnsi="Arial" w:cs="Arial"/>
+            <w:color w:val="1155CC"/>
+            <w:u w:val="single"/>
+          </w:rPr>
+          <w:t>https://github.com/greel87/Inventory-Management-system-for-SDEV265</w:t>
+        </w:r>
+      </w:hyperlink>
+      <w:r>
+        <w:rPr>
+          <w:rFonts w:ascii="Arial" w:eastAsia="Times New Roman" w:hAnsi="Arial" w:cs="Arial"/>
+          <w:color w:val="000000"/>
+        </w:rPr>
+        <w:t>. Information contained in the folder includes an ERD and the create and stored procedure statements for the MySQL database as well as many resources used in the system creation from the web.</w:t>
+      </w:r>
+    </w:p>
+    <w:p>
+      <w:pPr>
+        <w:spacing w:after="0" w:line="240" w:lineRule="auto"/>
+        <w:rPr>
+          <w:rFonts w:ascii="Times New Roman" w:eastAsia="Times New Roman" w:hAnsi="Times New Roman" w:cs="Times New Roman"/>
+          <w:sz w:val="24"/>
+          <w:szCs w:val="24"/>
+        </w:rPr>
+      </w:pPr>
+    </w:p>
+    <w:p>
+      <w:pPr>
+        <w:spacing w:before="240" w:after="0" w:line="240" w:lineRule="auto"/>
+        <w:jc w:val="center"/>
+        <w:rPr>
+          <w:rFonts w:ascii="Times New Roman" w:eastAsia="Times New Roman" w:hAnsi="Times New Roman" w:cs="Times New Roman"/>
+          <w:sz w:val="24"/>
+          <w:szCs w:val="24"/>
+        </w:rPr>
+      </w:pPr>
+      <w:r>
+        <w:rPr>
+          <w:rFonts w:ascii="Arial" w:eastAsia="Times New Roman" w:hAnsi="Arial" w:cs="Arial"/>
+          <w:color w:val="000000"/>
+        </w:rPr>
+        <w:t>Setup Steps without</w:t>
       </w:r>
       <w:bookmarkStart w:id="0" w:name="_GoBack"/>
       <w:bookmarkEnd w:id="0"/>
-    </w:p>
+      <w:r>
+        <w:rPr>
+          <w:rFonts w:ascii="Arial" w:eastAsia="Times New Roman" w:hAnsi="Arial" w:cs="Arial"/>
+          <w:color w:val="000000"/>
+        </w:rPr>
+        <w:t xml:space="preserve"> Installer</w:t>
+      </w:r>
+    </w:p>
+    <w:p>
+      <w:pPr>
+        <w:numPr>
+          <w:ilvl w:val="0"/>
+          <w:numId w:val="4"/>
+        </w:numPr>
+        <w:spacing w:before="240" w:after="0" w:line="240" w:lineRule="auto"/>
+        <w:textAlignment w:val="baseline"/>
+        <w:rPr>
+          <w:rFonts w:ascii="Arial" w:eastAsia="Times New Roman" w:hAnsi="Arial" w:cs="Arial"/>
+          <w:color w:val="000000"/>
+        </w:rPr>
+      </w:pPr>
+      <w:r>
+        <w:rPr>
+          <w:rFonts w:ascii="Arial" w:eastAsia="Times New Roman" w:hAnsi="Arial" w:cs="Arial"/>
+          <w:color w:val="000000"/>
+        </w:rPr>
+        <w:t>Google and download XAMPP</w:t>
+      </w:r>
+    </w:p>
+    <w:p>
+      <w:pPr>
+        <w:numPr>
+          <w:ilvl w:val="0"/>
+          <w:numId w:val="4"/>
+        </w:numPr>
+        <w:spacing w:after="0" w:line="240" w:lineRule="auto"/>
+        <w:textAlignment w:val="baseline"/>
+        <w:rPr>
+          <w:rFonts w:ascii="Arial" w:eastAsia="Times New Roman" w:hAnsi="Arial" w:cs="Arial"/>
+          <w:color w:val="000000"/>
+        </w:rPr>
+      </w:pPr>
+      <w:r>
+        <w:rPr>
+          <w:rFonts w:ascii="Arial" w:eastAsia="Times New Roman" w:hAnsi="Arial" w:cs="Arial"/>
+          <w:color w:val="000000"/>
+        </w:rPr>
+        <w:t>Turn Apache and MySQL on from the dashboard and click admin on the MySQL line</w:t>
+      </w:r>
+    </w:p>
+    <w:p>
+      <w:pPr>
+        <w:numPr>
+          <w:ilvl w:val="0"/>
+          <w:numId w:val="4"/>
+        </w:numPr>
+        <w:spacing w:after="0" w:line="240" w:lineRule="auto"/>
+        <w:textAlignment w:val="baseline"/>
+        <w:rPr>
+          <w:rFonts w:ascii="Arial" w:eastAsia="Times New Roman" w:hAnsi="Arial" w:cs="Arial"/>
+          <w:color w:val="000000"/>
+        </w:rPr>
+      </w:pPr>
+      <w:r>
+        <w:rPr>
+          <w:rFonts w:ascii="Arial" w:eastAsia="Times New Roman" w:hAnsi="Arial" w:cs="Arial"/>
+          <w:color w:val="000000"/>
+        </w:rPr>
+        <w:t xml:space="preserve">In </w:t>
+      </w:r>
+      <w:proofErr w:type="spellStart"/>
+      <w:r>
+        <w:rPr>
+          <w:rFonts w:ascii="Arial" w:eastAsia="Times New Roman" w:hAnsi="Arial" w:cs="Arial"/>
+          <w:color w:val="000000"/>
+        </w:rPr>
+        <w:t>PHPMyAdmin</w:t>
+      </w:r>
+      <w:proofErr w:type="spellEnd"/>
+      <w:r>
+        <w:rPr>
+          <w:rFonts w:ascii="Arial" w:eastAsia="Times New Roman" w:hAnsi="Arial" w:cs="Arial"/>
+          <w:color w:val="000000"/>
+        </w:rPr>
+        <w:t>, on the left side click the new cylinder with the plus sign and name your database.</w:t>
+      </w:r>
+    </w:p>
+    <w:p>
+      <w:pPr>
+        <w:numPr>
+          <w:ilvl w:val="0"/>
+          <w:numId w:val="4"/>
+        </w:numPr>
+        <w:spacing w:after="0" w:line="240" w:lineRule="auto"/>
+        <w:textAlignment w:val="baseline"/>
+        <w:rPr>
+          <w:rFonts w:ascii="Arial" w:eastAsia="Times New Roman" w:hAnsi="Arial" w:cs="Arial"/>
+          <w:color w:val="000000"/>
+        </w:rPr>
+      </w:pPr>
+      <w:r>
+        <w:rPr>
+          <w:rFonts w:ascii="Arial" w:eastAsia="Times New Roman" w:hAnsi="Arial" w:cs="Arial"/>
+          <w:color w:val="000000"/>
+        </w:rPr>
+        <w:t xml:space="preserve">Use the create script in documentation folder and change the use statement at top to </w:t>
+      </w:r>
+      <w:proofErr w:type="gramStart"/>
+      <w:r>
+        <w:rPr>
+          <w:rFonts w:ascii="Arial" w:eastAsia="Times New Roman" w:hAnsi="Arial" w:cs="Arial"/>
+          <w:color w:val="000000"/>
+        </w:rPr>
+        <w:t>you</w:t>
+      </w:r>
+      <w:proofErr w:type="gramEnd"/>
+      <w:r>
+        <w:rPr>
+          <w:rFonts w:ascii="Arial" w:eastAsia="Times New Roman" w:hAnsi="Arial" w:cs="Arial"/>
+          <w:color w:val="000000"/>
+        </w:rPr>
+        <w:t xml:space="preserve"> database name </w:t>
+      </w:r>
+    </w:p>
+    <w:p>
+      <w:pPr>
+        <w:numPr>
+          <w:ilvl w:val="0"/>
+          <w:numId w:val="4"/>
+        </w:numPr>
+        <w:spacing w:after="0" w:line="240" w:lineRule="auto"/>
+        <w:textAlignment w:val="baseline"/>
+        <w:rPr>
+          <w:rFonts w:ascii="Arial" w:eastAsia="Times New Roman" w:hAnsi="Arial" w:cs="Arial"/>
+          <w:color w:val="000000"/>
+        </w:rPr>
+      </w:pPr>
+      <w:r>
+        <w:rPr>
+          <w:rFonts w:ascii="Arial" w:eastAsia="Times New Roman" w:hAnsi="Arial" w:cs="Arial"/>
+          <w:color w:val="000000"/>
+        </w:rPr>
+        <w:t>Click import and choose the create file. Click go</w:t>
+      </w:r>
+    </w:p>
+    <w:p>
+      <w:pPr>
+        <w:numPr>
+          <w:ilvl w:val="0"/>
+          <w:numId w:val="4"/>
+        </w:numPr>
+        <w:spacing w:after="0" w:line="240" w:lineRule="auto"/>
+        <w:textAlignment w:val="baseline"/>
+        <w:rPr>
+          <w:rFonts w:ascii="Arial" w:eastAsia="Times New Roman" w:hAnsi="Arial" w:cs="Arial"/>
+          <w:color w:val="000000"/>
+        </w:rPr>
+      </w:pPr>
+      <w:r>
+        <w:rPr>
+          <w:rFonts w:ascii="Arial" w:eastAsia="Times New Roman" w:hAnsi="Arial" w:cs="Arial"/>
+          <w:color w:val="000000"/>
+        </w:rPr>
+        <w:t>That will create the database tables.</w:t>
+      </w:r>
+    </w:p>
+    <w:p>
+      <w:pPr>
+        <w:numPr>
+          <w:ilvl w:val="0"/>
+          <w:numId w:val="4"/>
+        </w:numPr>
+        <w:spacing w:after="0" w:line="240" w:lineRule="auto"/>
+        <w:textAlignment w:val="baseline"/>
+        <w:rPr>
+          <w:rFonts w:ascii="Arial" w:eastAsia="Times New Roman" w:hAnsi="Arial" w:cs="Arial"/>
+          <w:color w:val="000000"/>
+        </w:rPr>
+      </w:pPr>
+      <w:r>
+        <w:rPr>
+          <w:rFonts w:ascii="Arial" w:eastAsia="Times New Roman" w:hAnsi="Arial" w:cs="Arial"/>
+          <w:color w:val="000000"/>
+        </w:rPr>
+        <w:t>Follow 4-5 for the stored procedures script and import that.</w:t>
+      </w:r>
+    </w:p>
+    <w:p>
+      <w:pPr>
+        <w:numPr>
+          <w:ilvl w:val="0"/>
+          <w:numId w:val="4"/>
+        </w:numPr>
+        <w:spacing w:after="0" w:line="240" w:lineRule="auto"/>
+        <w:textAlignment w:val="baseline"/>
+        <w:rPr>
+          <w:rFonts w:ascii="Arial" w:eastAsia="Times New Roman" w:hAnsi="Arial" w:cs="Arial"/>
+          <w:color w:val="000000"/>
+        </w:rPr>
+      </w:pPr>
+      <w:r>
+        <w:rPr>
+          <w:rFonts w:ascii="Arial" w:eastAsia="Times New Roman" w:hAnsi="Arial" w:cs="Arial"/>
+          <w:color w:val="000000"/>
+        </w:rPr>
+        <w:t xml:space="preserve">Go to </w:t>
+      </w:r>
+      <w:proofErr w:type="spellStart"/>
+      <w:r>
+        <w:rPr>
+          <w:rFonts w:ascii="Arial" w:eastAsia="Times New Roman" w:hAnsi="Arial" w:cs="Arial"/>
+          <w:color w:val="000000"/>
+        </w:rPr>
+        <w:t>app.config</w:t>
+      </w:r>
+      <w:proofErr w:type="spellEnd"/>
+      <w:r>
+        <w:rPr>
+          <w:rFonts w:ascii="Arial" w:eastAsia="Times New Roman" w:hAnsi="Arial" w:cs="Arial"/>
+          <w:color w:val="000000"/>
+        </w:rPr>
+        <w:t xml:space="preserve"> in the project files</w:t>
+      </w:r>
+    </w:p>
+    <w:p>
+      <w:pPr>
+        <w:numPr>
+          <w:ilvl w:val="0"/>
+          <w:numId w:val="4"/>
+        </w:numPr>
+        <w:spacing w:after="0" w:line="240" w:lineRule="auto"/>
+        <w:textAlignment w:val="baseline"/>
+        <w:rPr>
+          <w:rFonts w:ascii="Arial" w:eastAsia="Times New Roman" w:hAnsi="Arial" w:cs="Arial"/>
+          <w:color w:val="000000"/>
+        </w:rPr>
+      </w:pPr>
+      <w:r>
+        <w:rPr>
+          <w:rFonts w:ascii="Arial" w:eastAsia="Times New Roman" w:hAnsi="Arial" w:cs="Arial"/>
+          <w:color w:val="000000"/>
+        </w:rPr>
+        <w:t>Delete the password field in the connection string</w:t>
+      </w:r>
+    </w:p>
+    <w:p>
+      <w:pPr>
+        <w:numPr>
+          <w:ilvl w:val="0"/>
+          <w:numId w:val="4"/>
+        </w:numPr>
+        <w:spacing w:before="240" w:after="0" w:line="240" w:lineRule="auto"/>
+        <w:textAlignment w:val="baseline"/>
+        <w:rPr>
+          <w:rFonts w:ascii="Arial" w:eastAsia="Times New Roman" w:hAnsi="Arial" w:cs="Arial"/>
+          <w:color w:val="000000"/>
+        </w:rPr>
+      </w:pPr>
+      <w:r>
+        <w:rPr>
+          <w:rFonts w:ascii="Arial" w:eastAsia="Times New Roman" w:hAnsi="Arial" w:cs="Arial"/>
+          <w:color w:val="000000"/>
+        </w:rPr>
+        <w:t>Start the project and test the functionality</w:t>
+      </w:r>
+    </w:p>
+    <w:p/>
     <w:sectPr>
       <w:pgSz w:w="12240" w:h="15840"/>
       <w:pgMar w:top="1440" w:right="1440" w:bottom="1440" w:left="1440" w:header="720" w:footer="720" w:gutter="0"/>
@@ -108,6 +801,263 @@
     </w:sectPr>
   </w:body>
 </w:document>
+</file>
+
+<file path=word/numbering.xml><?xml version="1.0" encoding="utf-8"?>
+<w:numbering xmlns:wpc="http://schemas.microsoft.com/office/word/2010/wordprocessingCanvas" xmlns:cx="http://schemas.microsoft.com/office/drawing/2014/chartex" xmlns:cx1="http://schemas.microsoft.com/office/drawing/2015/9/8/chartex" xmlns:cx2="http://schemas.microsoft.com/office/drawing/2015/10/21/chartex" xmlns:cx3="http://schemas.microsoft.com/office/drawing/2016/5/9/chartex" xmlns:cx4="http://schemas.microsoft.com/office/drawing/2016/5/10/chartex" xmlns:cx5="http://schemas.microsoft.com/office/drawing/2016/5/11/chartex" xmlns:cx6="http://schemas.microsoft.com/office/drawing/2016/5/12/chartex" xmlns:cx7="http://schemas.microsoft.com/office/drawing/2016/5/13/chartex" xmlns:cx8="http://schemas.microsoft.com/office/drawing/2016/5/14/chartex" xmlns:mc="http://schemas.openxmlformats.org/markup-compatibility/2006" xmlns:aink="http://schemas.microsoft.com/office/drawing/2016/ink" xmlns:am3d="http://schemas.microsoft.com/office/drawing/2017/model3d" xmlns:o="urn:schemas-microsoft-com:office:office" xmlns:r="http://schemas.openxmlformats.org/officeDocument/2006/relationships" xmlns:m="http://schemas.openxmlformats.org/officeDocument/2006/math" xmlns:v="urn:schemas-microsoft-com:vml" xmlns:wp14="http://schemas.microsoft.com/office/word/2010/wordprocessingDrawing" xmlns:wp="http://schemas.openxmlformats.org/drawingml/2006/wordprocessingDrawing" xmlns:w10="urn:schemas-microsoft-com:office:word" xmlns:w="http://schemas.openxmlformats.org/wordprocessingml/2006/main" xmlns:w14="http://schemas.microsoft.com/office/word/2010/wordml" xmlns:w15="http://schemas.microsoft.com/office/word/2012/wordml" xmlns:w16cid="http://schemas.microsoft.com/office/word/2016/wordml/cid" xmlns:w16se="http://schemas.microsoft.com/office/word/2015/wordml/symex" xmlns:wpg="http://schemas.microsoft.com/office/word/2010/wordprocessingGroup" xmlns:wpi="http://schemas.microsoft.com/office/word/2010/wordprocessingInk" xmlns:wne="http://schemas.microsoft.com/office/word/2006/wordml" xmlns:wps="http://schemas.microsoft.com/office/word/2010/wordprocessingShape" mc:Ignorable="w14 w15 w16se w16cid wp14">
+  <w:abstractNum w:abstractNumId="0" w15:restartNumberingAfterBreak="0">
+    <w:nsid w:val="13A55019"/>
+    <w:multiLevelType w:val="multilevel"/>
+    <w:tmpl w:val="2730BCB2"/>
+    <w:lvl w:ilvl="0">
+      <w:start w:val="1"/>
+      <w:numFmt w:val="decimal"/>
+      <w:lvlText w:val="%1."/>
+      <w:lvlJc w:val="left"/>
+      <w:pPr>
+        <w:tabs>
+          <w:tab w:val="num" w:pos="720"/>
+        </w:tabs>
+        <w:ind w:left="720" w:hanging="360"/>
+      </w:pPr>
+    </w:lvl>
+    <w:lvl w:ilvl="1">
+      <w:start w:val="1"/>
+      <w:numFmt w:val="decimal"/>
+      <w:lvlText w:val="%2."/>
+      <w:lvlJc w:val="left"/>
+      <w:pPr>
+        <w:tabs>
+          <w:tab w:val="num" w:pos="1440"/>
+        </w:tabs>
+        <w:ind w:left="1440" w:hanging="360"/>
+      </w:pPr>
+    </w:lvl>
+    <w:lvl w:ilvl="2" w:tentative="1">
+      <w:start w:val="1"/>
+      <w:numFmt w:val="decimal"/>
+      <w:lvlText w:val="%3."/>
+      <w:lvlJc w:val="left"/>
+      <w:pPr>
+        <w:tabs>
+          <w:tab w:val="num" w:pos="2160"/>
+        </w:tabs>
+        <w:ind w:left="2160" w:hanging="360"/>
+      </w:pPr>
+    </w:lvl>
+    <w:lvl w:ilvl="3" w:tentative="1">
+      <w:start w:val="1"/>
+      <w:numFmt w:val="decimal"/>
+      <w:lvlText w:val="%4."/>
+      <w:lvlJc w:val="left"/>
+      <w:pPr>
+        <w:tabs>
+          <w:tab w:val="num" w:pos="2880"/>
+        </w:tabs>
+        <w:ind w:left="2880" w:hanging="360"/>
+      </w:pPr>
+    </w:lvl>
+    <w:lvl w:ilvl="4" w:tentative="1">
+      <w:start w:val="1"/>
+      <w:numFmt w:val="decimal"/>
+      <w:lvlText w:val="%5."/>
+      <w:lvlJc w:val="left"/>
+      <w:pPr>
+        <w:tabs>
+          <w:tab w:val="num" w:pos="3600"/>
+        </w:tabs>
+        <w:ind w:left="3600" w:hanging="360"/>
+      </w:pPr>
+    </w:lvl>
+    <w:lvl w:ilvl="5" w:tentative="1">
+      <w:start w:val="1"/>
+      <w:numFmt w:val="decimal"/>
+      <w:lvlText w:val="%6."/>
+      <w:lvlJc w:val="left"/>
+      <w:pPr>
+        <w:tabs>
+          <w:tab w:val="num" w:pos="4320"/>
+        </w:tabs>
+        <w:ind w:left="4320" w:hanging="360"/>
+      </w:pPr>
+    </w:lvl>
+    <w:lvl w:ilvl="6" w:tentative="1">
+      <w:start w:val="1"/>
+      <w:numFmt w:val="decimal"/>
+      <w:lvlText w:val="%7."/>
+      <w:lvlJc w:val="left"/>
+      <w:pPr>
+        <w:tabs>
+          <w:tab w:val="num" w:pos="5040"/>
+        </w:tabs>
+        <w:ind w:left="5040" w:hanging="360"/>
+      </w:pPr>
+    </w:lvl>
+    <w:lvl w:ilvl="7" w:tentative="1">
+      <w:start w:val="1"/>
+      <w:numFmt w:val="decimal"/>
+      <w:lvlText w:val="%8."/>
+      <w:lvlJc w:val="left"/>
+      <w:pPr>
+        <w:tabs>
+          <w:tab w:val="num" w:pos="5760"/>
+        </w:tabs>
+        <w:ind w:left="5760" w:hanging="360"/>
+      </w:pPr>
+    </w:lvl>
+    <w:lvl w:ilvl="8" w:tentative="1">
+      <w:start w:val="1"/>
+      <w:numFmt w:val="decimal"/>
+      <w:lvlText w:val="%9."/>
+      <w:lvlJc w:val="left"/>
+      <w:pPr>
+        <w:tabs>
+          <w:tab w:val="num" w:pos="6480"/>
+        </w:tabs>
+        <w:ind w:left="6480" w:hanging="360"/>
+      </w:pPr>
+    </w:lvl>
+  </w:abstractNum>
+  <w:abstractNum w:abstractNumId="1" w15:restartNumberingAfterBreak="0">
+    <w:nsid w:val="40A069C1"/>
+    <w:multiLevelType w:val="multilevel"/>
+    <w:tmpl w:val="CBA8934A"/>
+    <w:lvl w:ilvl="0">
+      <w:start w:val="1"/>
+      <w:numFmt w:val="decimal"/>
+      <w:lvlText w:val="%1."/>
+      <w:lvlJc w:val="left"/>
+      <w:pPr>
+        <w:tabs>
+          <w:tab w:val="num" w:pos="720"/>
+        </w:tabs>
+        <w:ind w:left="720" w:hanging="360"/>
+      </w:pPr>
+    </w:lvl>
+    <w:lvl w:ilvl="1" w:tentative="1">
+      <w:start w:val="1"/>
+      <w:numFmt w:val="decimal"/>
+      <w:lvlText w:val="%2."/>
+      <w:lvlJc w:val="left"/>
+      <w:pPr>
+        <w:tabs>
+          <w:tab w:val="num" w:pos="1440"/>
+        </w:tabs>
+        <w:ind w:left="1440" w:hanging="360"/>
+      </w:pPr>
+    </w:lvl>
+    <w:lvl w:ilvl="2" w:tentative="1">
+      <w:start w:val="1"/>
+      <w:numFmt w:val="decimal"/>
+      <w:lvlText w:val="%3."/>
+      <w:lvlJc w:val="left"/>
+      <w:pPr>
+        <w:tabs>
+          <w:tab w:val="num" w:pos="2160"/>
+        </w:tabs>
+        <w:ind w:left="2160" w:hanging="360"/>
+      </w:pPr>
+    </w:lvl>
+    <w:lvl w:ilvl="3" w:tentative="1">
+      <w:start w:val="1"/>
+      <w:numFmt w:val="decimal"/>
+      <w:lvlText w:val="%4."/>
+      <w:lvlJc w:val="left"/>
+      <w:pPr>
+        <w:tabs>
+          <w:tab w:val="num" w:pos="2880"/>
+        </w:tabs>
+        <w:ind w:left="2880" w:hanging="360"/>
+      </w:pPr>
+    </w:lvl>
+    <w:lvl w:ilvl="4" w:tentative="1">
+      <w:start w:val="1"/>
+      <w:numFmt w:val="decimal"/>
+      <w:lvlText w:val="%5."/>
+      <w:lvlJc w:val="left"/>
+      <w:pPr>
+        <w:tabs>
+          <w:tab w:val="num" w:pos="3600"/>
+        </w:tabs>
+        <w:ind w:left="3600" w:hanging="360"/>
+      </w:pPr>
+    </w:lvl>
+    <w:lvl w:ilvl="5" w:tentative="1">
+      <w:start w:val="1"/>
+      <w:numFmt w:val="decimal"/>
+      <w:lvlText w:val="%6."/>
+      <w:lvlJc w:val="left"/>
+      <w:pPr>
+        <w:tabs>
+          <w:tab w:val="num" w:pos="4320"/>
+        </w:tabs>
+        <w:ind w:left="4320" w:hanging="360"/>
+      </w:pPr>
+    </w:lvl>
+    <w:lvl w:ilvl="6" w:tentative="1">
+      <w:start w:val="1"/>
+      <w:numFmt w:val="decimal"/>
+      <w:lvlText w:val="%7."/>
+      <w:lvlJc w:val="left"/>
+      <w:pPr>
+        <w:tabs>
+          <w:tab w:val="num" w:pos="5040"/>
+        </w:tabs>
+        <w:ind w:left="5040" w:hanging="360"/>
+      </w:pPr>
+    </w:lvl>
+    <w:lvl w:ilvl="7" w:tentative="1">
+      <w:start w:val="1"/>
+      <w:numFmt w:val="decimal"/>
+      <w:lvlText w:val="%8."/>
+      <w:lvlJc w:val="left"/>
+      <w:pPr>
+        <w:tabs>
+          <w:tab w:val="num" w:pos="5760"/>
+        </w:tabs>
+        <w:ind w:left="5760" w:hanging="360"/>
+      </w:pPr>
+    </w:lvl>
+    <w:lvl w:ilvl="8" w:tentative="1">
+      <w:start w:val="1"/>
+      <w:numFmt w:val="decimal"/>
+      <w:lvlText w:val="%9."/>
+      <w:lvlJc w:val="left"/>
+      <w:pPr>
+        <w:tabs>
+          <w:tab w:val="num" w:pos="6480"/>
+        </w:tabs>
+        <w:ind w:left="6480" w:hanging="360"/>
+      </w:pPr>
+    </w:lvl>
+  </w:abstractNum>
+  <w:num w:numId="1">
+    <w:abstractNumId w:val="0"/>
+  </w:num>
+  <w:num w:numId="2">
+    <w:abstractNumId w:val="0"/>
+    <w:lvlOverride w:ilvl="1">
+      <w:lvl w:ilvl="1">
+        <w:numFmt w:val="lowerLetter"/>
+        <w:lvlText w:val="%2."/>
+        <w:lvlJc w:val="left"/>
+      </w:lvl>
+    </w:lvlOverride>
+  </w:num>
+  <w:num w:numId="3">
+    <w:abstractNumId w:val="0"/>
+    <w:lvlOverride w:ilvl="1">
+      <w:lvl w:ilvl="1">
+        <w:numFmt w:val="lowerLetter"/>
+        <w:lvlText w:val="%2."/>
+        <w:lvlJc w:val="left"/>
+      </w:lvl>
+    </w:lvlOverride>
+  </w:num>
+  <w:num w:numId="4">
+    <w:abstractNumId w:val="1"/>
+  </w:num>
+</w:numbering>
 </file>
 
 <file path=word/styles.xml><?xml version="1.0" encoding="utf-8"?>
@@ -233,6 +1183,7 @@
     <w:lsdException w:name="HTML Sample" w:semiHidden="1" w:unhideWhenUsed="1"/>
     <w:lsdException w:name="HTML Typewriter" w:semiHidden="1" w:unhideWhenUsed="1"/>
     <w:lsdException w:name="HTML Variable" w:semiHidden="1" w:unhideWhenUsed="1"/>
+    <w:lsdException w:name="Normal Table" w:semiHidden="1" w:unhideWhenUsed="1"/>
     <w:lsdException w:name="annotation subject" w:semiHidden="1" w:unhideWhenUsed="1"/>
     <w:lsdException w:name="No List" w:semiHidden="1" w:unhideWhenUsed="1"/>
     <w:lsdException w:name="Outline List 1" w:semiHidden="1" w:unhideWhenUsed="1"/>
@@ -278,9 +1229,11 @@
     <w:lsdException w:name="Table Subtle 1" w:semiHidden="1" w:unhideWhenUsed="1"/>
     <w:lsdException w:name="Table Subtle 2" w:semiHidden="1" w:unhideWhenUsed="1"/>
     <w:lsdException w:name="Table Web 1" w:semiHidden="1" w:unhideWhenUsed="1"/>
+    <w:lsdException w:name="Table Web 2" w:semiHidden="1" w:unhideWhenUsed="1"/>
     <w:lsdException w:name="Table Web 3" w:semiHidden="1" w:unhideWhenUsed="1"/>
     <w:lsdException w:name="Balloon Text" w:semiHidden="1" w:unhideWhenUsed="1"/>
     <w:lsdException w:name="Table Grid" w:uiPriority="39"/>
+    <w:lsdException w:name="Table Theme" w:semiHidden="1" w:unhideWhenUsed="1"/>
     <w:lsdException w:name="Placeholder Text" w:semiHidden="1"/>
     <w:lsdException w:name="No Spacing" w:uiPriority="1" w:qFormat="1"/>
     <w:lsdException w:name="Light Shading" w:uiPriority="60"/>
@@ -533,6 +1486,34 @@
     <w:uiPriority w:val="99"/>
     <w:semiHidden/>
     <w:unhideWhenUsed/>
+  </w:style>
+  <w:style w:type="paragraph" w:styleId="NormalWeb">
+    <w:name w:val="Normal (Web)"/>
+    <w:basedOn w:val="Normal"/>
+    <w:uiPriority w:val="99"/>
+    <w:semiHidden/>
+    <w:unhideWhenUsed/>
+    <w:rsid w:val="009B464F"/>
+    <w:pPr>
+      <w:spacing w:before="100" w:beforeAutospacing="1" w:after="100" w:afterAutospacing="1" w:line="240" w:lineRule="auto"/>
+    </w:pPr>
+    <w:rPr>
+      <w:rFonts w:ascii="Times New Roman" w:eastAsia="Times New Roman" w:hAnsi="Times New Roman" w:cs="Times New Roman"/>
+      <w:sz w:val="24"/>
+      <w:szCs w:val="24"/>
+    </w:rPr>
+  </w:style>
+  <w:style w:type="character" w:styleId="Hyperlink">
+    <w:name w:val="Hyperlink"/>
+    <w:basedOn w:val="DefaultParagraphFont"/>
+    <w:uiPriority w:val="99"/>
+    <w:semiHidden/>
+    <w:unhideWhenUsed/>
+    <w:rsid w:val="009B464F"/>
+    <w:rPr>
+      <w:color w:val="0000FF"/>
+      <w:u w:val="single"/>
+    </w:rPr>
   </w:style>
 </w:styles>
 </file>

</xml_diff>